<commit_message>
[FIX] reporting feature and examples working again
</commit_message>
<xml_diff>
--- a/templates/Demo Word Report.docx
+++ b/templates/Demo Word Report.docx
@@ -261,52 +261,6 @@
             <w:r>
               <w:rPr/>
               <w:t>Request received by the SOC</w:t>
-            </w:r>
-          </w:p>
-        </w:tc>
-      </w:tr>
-      <w:tr>
-        <w:trPr/>
-        <w:tc>
-          <w:tcPr>
-            <w:tcW w:w="4818" w:type="dxa"/>
-            <w:tcBorders>
-              <w:start w:val="single" w:sz="4" w:space="0" w:color="000000"/>
-              <w:bottom w:val="single" w:sz="4" w:space="0" w:color="000000"/>
-            </w:tcBorders>
-          </w:tcPr>
-          <w:p>
-            <w:pPr>
-              <w:pStyle w:val="TableContents"/>
-              <w:bidi w:val="0"/>
-              <w:jc w:val="start"/>
-              <w:rPr/>
-            </w:pPr>
-            <w:r>
-              <w:rPr/>
-              <w:t>{{ .Case.DateAdded.Format “2006-01-02” }}</w:t>
-            </w:r>
-          </w:p>
-        </w:tc>
-        <w:tc>
-          <w:tcPr>
-            <w:tcW w:w="4820" w:type="dxa"/>
-            <w:tcBorders>
-              <w:start w:val="single" w:sz="4" w:space="0" w:color="000000"/>
-              <w:bottom w:val="single" w:sz="4" w:space="0" w:color="000000"/>
-              <w:end w:val="single" w:sz="4" w:space="0" w:color="000000"/>
-            </w:tcBorders>
-          </w:tcPr>
-          <w:p>
-            <w:pPr>
-              <w:pStyle w:val="TableContents"/>
-              <w:bidi w:val="0"/>
-              <w:jc w:val="start"/>
-              <w:rPr/>
-            </w:pPr>
-            <w:r>
-              <w:rPr/>
-              <w:t>Start of analysis</w:t>
             </w:r>
           </w:p>
         </w:tc>
@@ -499,7 +453,7 @@
                 <w:b/>
                 <w:bCs/>
               </w:rPr>
-              <w:t>Compromised</w:t>
+              <w:t>Status</w:t>
             </w:r>
           </w:p>
         </w:tc>
@@ -528,7 +482,7 @@
                 <w:b/>
                 <w:bCs/>
               </w:rPr>
-              <w:t>Description</w:t>
+              <w:t>Notes</w:t>
             </w:r>
           </w:p>
         </w:tc>
@@ -620,7 +574,15 @@
             </w:pPr>
             <w:r>
               <w:rPr/>
-              <w:t>{{ .Compromised }}</w:t>
+              <w:t>{{ .</w:t>
+            </w:r>
+            <w:r>
+              <w:rPr/>
+              <w:t>Status</w:t>
+            </w:r>
+            <w:r>
+              <w:rPr/>
+              <w:t xml:space="preserve"> }}</w:t>
             </w:r>
           </w:p>
         </w:tc>
@@ -642,7 +604,15 @@
             </w:pPr>
             <w:r>
               <w:rPr/>
-              <w:t>{{ .Description }}</w:t>
+              <w:t>{{ .</w:t>
+            </w:r>
+            <w:r>
+              <w:rPr/>
+              <w:t>Notes</w:t>
+            </w:r>
+            <w:r>
+              <w:rPr/>
+              <w:t xml:space="preserve"> }}</w:t>
             </w:r>
           </w:p>
         </w:tc>
@@ -718,7 +688,31 @@
       </w:pPr>
       <w:r>
         <w:rPr/>
-        <w:t>{{p if .Compromised }}</w:t>
+        <w:t>{{p</w:t>
+      </w:r>
+      <w:r>
+        <w:rPr/>
+        <w:t xml:space="preserve"> </w:t>
+      </w:r>
+      <w:r>
+        <w:rPr/>
+        <w:t xml:space="preserve">if </w:t>
+      </w:r>
+      <w:r>
+        <w:rPr/>
+        <w:t xml:space="preserve">eq </w:t>
+      </w:r>
+      <w:r>
+        <w:rPr/>
+        <w:t>.</w:t>
+      </w:r>
+      <w:r>
+        <w:rPr/>
+        <w:t>Status “Compromised”</w:t>
+      </w:r>
+      <w:r>
+        <w:rPr/>
+        <w:t xml:space="preserve"> }}</w:t>
       </w:r>
     </w:p>
     <w:p>
@@ -779,7 +773,7 @@
     </w:p>
     <w:tbl>
       <w:tblPr>
-        <w:tblW w:w="5000" w:type="pct"/>
+        <w:tblW w:w="9633" w:type="dxa"/>
         <w:jc w:val="start"/>
         <w:tblInd w:w="-5" w:type="dxa"/>
         <w:tblLayout w:type="fixed"/>
@@ -791,16 +785,15 @@
         </w:tblCellMar>
       </w:tblPr>
       <w:tblGrid>
-        <w:gridCol w:w="2409"/>
-        <w:gridCol w:w="2409"/>
-        <w:gridCol w:w="2410"/>
-        <w:gridCol w:w="2410"/>
+        <w:gridCol w:w="3211"/>
+        <w:gridCol w:w="3211"/>
+        <w:gridCol w:w="3211"/>
       </w:tblGrid>
       <w:tr>
         <w:trPr/>
         <w:tc>
           <w:tcPr>
-            <w:tcW w:w="2409" w:type="dxa"/>
+            <w:tcW w:w="3211" w:type="dxa"/>
             <w:tcBorders>
               <w:top w:val="single" w:sz="4" w:space="0" w:color="000000"/>
               <w:start w:val="single" w:sz="4" w:space="0" w:color="000000"/>
@@ -812,17 +805,23 @@
               <w:pStyle w:val="TableContents"/>
               <w:bidi w:val="0"/>
               <w:jc w:val="start"/>
-              <w:rPr/>
-            </w:pPr>
-            <w:r>
-              <w:rPr/>
+              <w:rPr>
+                <w:b/>
+                <w:bCs/>
+              </w:rPr>
+            </w:pPr>
+            <w:r>
+              <w:rPr>
+                <w:b/>
+                <w:bCs/>
+              </w:rPr>
               <w:t>Date</w:t>
             </w:r>
           </w:p>
         </w:tc>
         <w:tc>
           <w:tcPr>
-            <w:tcW w:w="2409" w:type="dxa"/>
+            <w:tcW w:w="3211" w:type="dxa"/>
             <w:tcBorders>
               <w:top w:val="single" w:sz="4" w:space="0" w:color="000000"/>
               <w:start w:val="single" w:sz="4" w:space="0" w:color="000000"/>
@@ -834,43 +833,27 @@
               <w:pStyle w:val="TableContents"/>
               <w:bidi w:val="0"/>
               <w:jc w:val="start"/>
-              <w:rPr/>
-            </w:pPr>
-            <w:r>
-              <w:rPr/>
+              <w:rPr>
+                <w:b/>
+                <w:bCs/>
+              </w:rPr>
+            </w:pPr>
+            <w:r>
+              <w:rPr>
+                <w:b/>
+                <w:bCs/>
+              </w:rPr>
               <w:t>Category</w:t>
             </w:r>
           </w:p>
         </w:tc>
         <w:tc>
           <w:tcPr>
-            <w:tcW w:w="2410" w:type="dxa"/>
+            <w:tcW w:w="3211" w:type="dxa"/>
             <w:tcBorders>
               <w:top w:val="single" w:sz="4" w:space="0" w:color="000000"/>
               <w:start w:val="single" w:sz="4" w:space="0" w:color="000000"/>
               <w:bottom w:val="single" w:sz="4" w:space="0" w:color="000000"/>
-            </w:tcBorders>
-          </w:tcPr>
-          <w:p>
-            <w:pPr>
-              <w:pStyle w:val="TableContents"/>
-              <w:bidi w:val="0"/>
-              <w:jc w:val="start"/>
-              <w:rPr/>
-            </w:pPr>
-            <w:r>
-              <w:rPr/>
-              <w:t>Assets</w:t>
-            </w:r>
-          </w:p>
-        </w:tc>
-        <w:tc>
-          <w:tcPr>
-            <w:tcW w:w="2410" w:type="dxa"/>
-            <w:tcBorders>
-              <w:top w:val="single" w:sz="4" w:space="0" w:color="000000"/>
-              <w:start w:val="single" w:sz="4" w:space="0" w:color="000000"/>
-              <w:bottom w:val="single" w:sz="4" w:space="0" w:color="000000"/>
               <w:end w:val="single" w:sz="4" w:space="0" w:color="000000"/>
             </w:tcBorders>
           </w:tcPr>
@@ -879,10 +862,16 @@
               <w:pStyle w:val="TableContents"/>
               <w:bidi w:val="0"/>
               <w:jc w:val="start"/>
-              <w:rPr/>
-            </w:pPr>
-            <w:r>
-              <w:rPr/>
+              <w:rPr>
+                <w:b/>
+                <w:bCs/>
+              </w:rPr>
+            </w:pPr>
+            <w:r>
+              <w:rPr>
+                <w:b/>
+                <w:bCs/>
+              </w:rPr>
               <w:t>Event</w:t>
             </w:r>
           </w:p>
@@ -892,8 +881,8 @@
         <w:trPr/>
         <w:tc>
           <w:tcPr>
-            <w:tcW w:w="9638" w:type="dxa"/>
-            <w:gridSpan w:val="4"/>
+            <w:tcW w:w="9633" w:type="dxa"/>
+            <w:gridSpan w:val="3"/>
             <w:tcBorders>
               <w:start w:val="single" w:sz="4" w:space="0" w:color="000000"/>
               <w:bottom w:val="single" w:sz="4" w:space="0" w:color="000000"/>
@@ -918,7 +907,7 @@
         <w:trPr/>
         <w:tc>
           <w:tcPr>
-            <w:tcW w:w="2409" w:type="dxa"/>
+            <w:tcW w:w="3211" w:type="dxa"/>
             <w:tcBorders>
               <w:start w:val="single" w:sz="4" w:space="0" w:color="000000"/>
               <w:bottom w:val="single" w:sz="4" w:space="0" w:color="000000"/>
@@ -939,7 +928,7 @@
         </w:tc>
         <w:tc>
           <w:tcPr>
-            <w:tcW w:w="2409" w:type="dxa"/>
+            <w:tcW w:w="3211" w:type="dxa"/>
             <w:tcBorders>
               <w:start w:val="single" w:sz="4" w:space="0" w:color="000000"/>
               <w:bottom w:val="single" w:sz="4" w:space="0" w:color="000000"/>
@@ -960,28 +949,7 @@
         </w:tc>
         <w:tc>
           <w:tcPr>
-            <w:tcW w:w="2410" w:type="dxa"/>
-            <w:tcBorders>
-              <w:start w:val="single" w:sz="4" w:space="0" w:color="000000"/>
-              <w:bottom w:val="single" w:sz="4" w:space="0" w:color="000000"/>
-            </w:tcBorders>
-          </w:tcPr>
-          <w:p>
-            <w:pPr>
-              <w:pStyle w:val="TableContents"/>
-              <w:bidi w:val="0"/>
-              <w:jc w:val="start"/>
-              <w:rPr/>
-            </w:pPr>
-            <w:r>
-              <w:rPr/>
-              <w:t>{{ .AssetA }}{{ if .AssetB }}{{ .Direction}} {{ .AssetB }}{{ end }}</w:t>
-            </w:r>
-          </w:p>
-        </w:tc>
-        <w:tc>
-          <w:tcPr>
-            <w:tcW w:w="2410" w:type="dxa"/>
+            <w:tcW w:w="3211" w:type="dxa"/>
             <w:tcBorders>
               <w:start w:val="single" w:sz="4" w:space="0" w:color="000000"/>
               <w:bottom w:val="single" w:sz="4" w:space="0" w:color="000000"/>
@@ -997,7 +965,7 @@
             </w:pPr>
             <w:r>
               <w:rPr/>
-              <w:t>{{ html .Event}}</w:t>
+              <w:t>{{ .Event}}</w:t>
             </w:r>
           </w:p>
         </w:tc>
@@ -1006,8 +974,8 @@
         <w:trPr/>
         <w:tc>
           <w:tcPr>
-            <w:tcW w:w="9638" w:type="dxa"/>
-            <w:gridSpan w:val="4"/>
+            <w:tcW w:w="9633" w:type="dxa"/>
+            <w:gridSpan w:val="3"/>
             <w:tcBorders>
               <w:start w:val="single" w:sz="4" w:space="0" w:color="000000"/>
               <w:bottom w:val="single" w:sz="4" w:space="0" w:color="000000"/>
@@ -1141,7 +1109,7 @@
                 <w:b/>
                 <w:bCs/>
               </w:rPr>
-              <w:t>Date received</w:t>
+              <w:t>Hash</w:t>
             </w:r>
           </w:p>
         </w:tc>
@@ -1170,7 +1138,7 @@
                 <w:b/>
                 <w:bCs/>
               </w:rPr>
-              <w:t>Hash</w:t>
+              <w:t>Notes</w:t>
             </w:r>
           </w:p>
         </w:tc>
@@ -1241,7 +1209,7 @@
             </w:pPr>
             <w:r>
               <w:rPr/>
-              <w:t>{{ .DateAdded.Format “2006-01-02” }}</w:t>
+              <w:t>{{ .Hash }}</w:t>
             </w:r>
           </w:p>
         </w:tc>
@@ -1263,7 +1231,7 @@
             </w:pPr>
             <w:r>
               <w:rPr/>
-              <w:t>{{ .Hash }}</w:t>
+              <w:t>{{ .Notes }}</w:t>
             </w:r>
           </w:p>
         </w:tc>
@@ -1423,7 +1391,7 @@
                 <w:b/>
                 <w:bCs/>
               </w:rPr>
-              <w:t>Description</w:t>
+              <w:t>Notes</w:t>
             </w:r>
           </w:p>
         </w:tc>
@@ -1516,7 +1484,15 @@
             </w:pPr>
             <w:r>
               <w:rPr/>
-              <w:t>{{ .Description }}</w:t>
+              <w:t>{{ .</w:t>
+            </w:r>
+            <w:r>
+              <w:rPr/>
+              <w:t>Notes</w:t>
+            </w:r>
+            <w:r>
+              <w:rPr/>
+              <w:t xml:space="preserve"> }}</w:t>
             </w:r>
           </w:p>
         </w:tc>
@@ -1881,7 +1857,7 @@
     </w:rPr>
   </w:style>
   <w:style w:type="paragraph" w:styleId="Heading1">
-    <w:name w:val="Heading 1"/>
+    <w:name w:val="heading 1"/>
     <w:basedOn w:val="Heading"/>
     <w:next w:val="BodyText"/>
     <w:qFormat/>
@@ -1901,7 +1877,7 @@
     </w:rPr>
   </w:style>
   <w:style w:type="paragraph" w:styleId="Heading2">
-    <w:name w:val="Heading 2"/>
+    <w:name w:val="heading 2"/>
     <w:basedOn w:val="Heading"/>
     <w:next w:val="BodyText"/>
     <w:qFormat/>
@@ -1959,7 +1935,7 @@
     </w:rPr>
   </w:style>
   <w:style w:type="paragraph" w:styleId="Caption">
-    <w:name w:val="Caption"/>
+    <w:name w:val="caption"/>
     <w:basedOn w:val="Normal"/>
     <w:qFormat/>
     <w:pPr>
@@ -2023,6 +1999,19 @@
       <w:suppressLineNumbers/>
     </w:pPr>
     <w:rPr/>
+  </w:style>
+  <w:style w:type="paragraph" w:styleId="TableHeading">
+    <w:name w:val="Table Heading"/>
+    <w:basedOn w:val="TableContents"/>
+    <w:qFormat/>
+    <w:pPr>
+      <w:suppressLineNumbers/>
+      <w:jc w:val="center"/>
+    </w:pPr>
+    <w:rPr>
+      <w:b/>
+      <w:bCs/>
+    </w:rPr>
   </w:style>
 </w:styles>
 </file>

</xml_diff>